<commit_message>
Added some gherkin-scripts Aktueller Stand vom 25.10, 13:52
</commit_message>
<xml_diff>
--- a/Dokumente/UCManageGalleries v.1.0.docx
+++ b/Dokumente/UCManageGalleries v.1.0.docx
@@ -7,20 +7,32 @@
         <w:pStyle w:val="Title"/>
         <w:jc w:val="right"/>
       </w:pPr>
+      <w:proofErr w:type="spellStart"/>
       <w:r>
         <w:t>Photress</w:t>
       </w:r>
+      <w:proofErr w:type="spellEnd"/>
     </w:p>
     <w:p>
       <w:pPr>
         <w:pStyle w:val="Title"/>
         <w:jc w:val="right"/>
       </w:pPr>
-      <w:fldSimple w:instr="title  \* Mergeformat ">
-        <w:r>
-          <w:t xml:space="preserve">Use-Case Specification: </w:t>
-        </w:r>
-      </w:fldSimple>
+      <w:r>
+        <w:fldChar w:fldCharType="begin"/>
+      </w:r>
+      <w:r>
+        <w:instrText xml:space="preserve">title  \* Mergeformat </w:instrText>
+      </w:r>
+      <w:r>
+        <w:fldChar w:fldCharType="separate"/>
+      </w:r>
+      <w:r>
+        <w:t xml:space="preserve">Use-Case Specification: </w:t>
+      </w:r>
+      <w:r>
+        <w:fldChar w:fldCharType="end"/>
+      </w:r>
       <w:r>
         <w:t xml:space="preserve"> </w:t>
       </w:r>
@@ -251,8 +263,13 @@
               <w:pStyle w:val="Tabletext"/>
             </w:pPr>
             <w:r>
-              <w:t>Benny Görzig</w:t>
+              <w:t xml:space="preserve">Benny </w:t>
             </w:r>
+            <w:proofErr w:type="spellStart"/>
+            <w:r>
+              <w:t>Görzig</w:t>
+            </w:r>
+            <w:proofErr w:type="spellEnd"/>
           </w:p>
         </w:tc>
       </w:tr>
@@ -965,16 +982,30 @@
       <w:r>
         <w:br w:type="page"/>
       </w:r>
-      <w:fldSimple w:instr="title  \* Mergeformat ">
-        <w:r>
-          <w:t xml:space="preserve">Use-Case Specification: </w:t>
-        </w:r>
-      </w:fldSimple>
+      <w:r>
+        <w:lastRenderedPageBreak/>
+        <w:fldChar w:fldCharType="begin"/>
+      </w:r>
+      <w:r>
+        <w:instrText xml:space="preserve">title  \* Mergeformat </w:instrText>
+      </w:r>
+      <w:r>
+        <w:fldChar w:fldCharType="separate"/>
+      </w:r>
+      <w:r>
+        <w:t xml:space="preserve">Use-Case Specification: </w:t>
+      </w:r>
+      <w:r>
+        <w:fldChar w:fldCharType="end"/>
+      </w:r>
       <w:r>
         <w:t xml:space="preserve"> </w:t>
       </w:r>
       <w:r>
-        <w:t>Manage galleries settings</w:t>
+        <w:t>Manage gallery</w:t>
+      </w:r>
+      <w:r>
+        <w:t xml:space="preserve"> settings</w:t>
       </w:r>
     </w:p>
     <w:p/>
@@ -982,110 +1013,139 @@
       <w:pPr>
         <w:pStyle w:val="Heading1"/>
       </w:pPr>
-      <w:bookmarkStart w:id="0" w:name="_Toc369778368"/>
-      <w:bookmarkStart w:id="1" w:name="_Toc423410238"/>
-      <w:bookmarkStart w:id="2" w:name="_Toc425054504"/>
-      <w:r>
-        <w:t>User Registration</w:t>
+      <w:bookmarkStart w:id="0" w:name="_Toc423410238"/>
+      <w:bookmarkStart w:id="1" w:name="_Toc425054504"/>
+      <w:r>
+        <w:t>Manage gallery settings</w:t>
+      </w:r>
+    </w:p>
+    <w:p>
+      <w:pPr>
+        <w:pStyle w:val="Heading2"/>
+      </w:pPr>
+      <w:bookmarkStart w:id="2" w:name="_Toc369778369"/>
+      <w:r>
+        <w:t>Brief Description</w:t>
       </w:r>
       <w:bookmarkEnd w:id="0"/>
-      <w:r>
-        <w:t xml:space="preserve"> </w:t>
-      </w:r>
-    </w:p>
-    <w:p>
-      <w:pPr>
-        <w:pStyle w:val="Heading2"/>
-      </w:pPr>
-      <w:bookmarkStart w:id="3" w:name="_Toc369778369"/>
-      <w:r>
-        <w:t>Brief Description</w:t>
-      </w:r>
       <w:bookmarkEnd w:id="1"/>
       <w:bookmarkEnd w:id="2"/>
+    </w:p>
+    <w:p>
+      <w:pPr>
+        <w:ind w:left="720"/>
+      </w:pPr>
+    </w:p>
+    <w:p>
+      <w:pPr>
+        <w:ind w:left="720"/>
+      </w:pPr>
+      <w:r>
+        <w:t>The Use Case “</w:t>
+      </w:r>
+      <w:r>
+        <w:t xml:space="preserve">Manage </w:t>
+      </w:r>
+      <w:r>
+        <w:t>gallery</w:t>
+      </w:r>
+      <w:r>
+        <w:t xml:space="preserve"> settings</w:t>
+      </w:r>
+      <w:r>
+        <w:t>”</w:t>
+      </w:r>
+      <w:r>
+        <w:t xml:space="preserve"> is accessible</w:t>
+      </w:r>
+      <w:r>
+        <w:t xml:space="preserve"> for</w:t>
+      </w:r>
+      <w:r>
+        <w:t xml:space="preserve"> </w:t>
+      </w:r>
+      <w:r>
+        <w:t xml:space="preserve">the users </w:t>
+      </w:r>
+      <w:r>
+        <w:t>“Admin of own gallery” and “Admin of hosted g</w:t>
+      </w:r>
+      <w:r>
+        <w:t>allery”</w:t>
+      </w:r>
+      <w:r>
+        <w:t xml:space="preserve">.  They will be able to create, read, update and view </w:t>
+      </w:r>
+      <w:r>
+        <w:t xml:space="preserve">their different galleries, to adjust their </w:t>
+      </w:r>
+      <w:r>
+        <w:t>settings</w:t>
+      </w:r>
+      <w:r>
+        <w:t xml:space="preserve"> </w:t>
+      </w:r>
+      <w:r>
+        <w:t>(CRUD)</w:t>
+      </w:r>
+      <w:r>
+        <w:t>.</w:t>
+      </w:r>
+      <w:r>
+        <w:t xml:space="preserve"> It is important to know th</w:t>
+      </w:r>
+      <w:r>
+        <w:t xml:space="preserve">at a gallery </w:t>
+      </w:r>
+      <w:r>
+        <w:t>contains an image</w:t>
+      </w:r>
+      <w:r>
+        <w:t>-</w:t>
+      </w:r>
+      <w:r>
+        <w:t>pool</w:t>
+      </w:r>
+      <w:r>
+        <w:t>.</w:t>
+      </w:r>
+      <w:r>
+        <w:t xml:space="preserve"> </w:t>
+      </w:r>
+      <w:r>
+        <w:t xml:space="preserve"> Therefore it </w:t>
+      </w:r>
+      <w:r>
+        <w:t>manages the view of images on the website</w:t>
+      </w:r>
+      <w:r>
+        <w:t xml:space="preserve"> from its pool</w:t>
+      </w:r>
+      <w:r>
+        <w:t xml:space="preserve">. </w:t>
+      </w:r>
+      <w:r>
+        <w:t>Apart from deleting, c</w:t>
+      </w:r>
+      <w:r>
+        <w:t xml:space="preserve">hanging gallery </w:t>
+      </w:r>
+      <w:r>
+        <w:t xml:space="preserve">settings will not affect </w:t>
+      </w:r>
+      <w:r>
+        <w:t>the pool</w:t>
+      </w:r>
+      <w:r>
+        <w:t>.</w:t>
+      </w:r>
+      <w:bookmarkStart w:id="3" w:name="_GoBack"/>
       <w:bookmarkEnd w:id="3"/>
     </w:p>
     <w:p>
       <w:pPr>
         <w:ind w:left="720"/>
       </w:pPr>
-    </w:p>
-    <w:p>
-      <w:pPr>
-        <w:ind w:left="720"/>
-      </w:pPr>
-      <w:r>
-        <w:t>The Use Case “</w:t>
-      </w:r>
-      <w:r>
-        <w:t xml:space="preserve">Manage </w:t>
-      </w:r>
-      <w:r>
-        <w:t>gallery</w:t>
-      </w:r>
-      <w:r>
-        <w:t xml:space="preserve"> settings</w:t>
-      </w:r>
-      <w:r>
-        <w:t>”</w:t>
-      </w:r>
-      <w:r>
-        <w:t xml:space="preserve"> is accessible</w:t>
-      </w:r>
-      <w:r>
-        <w:t xml:space="preserve"> for</w:t>
-      </w:r>
-      <w:r>
-        <w:t xml:space="preserve"> </w:t>
-      </w:r>
-      <w:r>
-        <w:t xml:space="preserve">the users </w:t>
-      </w:r>
-      <w:r>
-        <w:t>“Admin of own gallery” and “Admin of hosted g</w:t>
-      </w:r>
-      <w:r>
-        <w:t>allery”</w:t>
-      </w:r>
-      <w:r>
-        <w:t xml:space="preserve">.  They will be able to create, read, update and view </w:t>
-      </w:r>
-      <w:r>
-        <w:t>their different galleries, to adjust their look and feel</w:t>
-      </w:r>
-      <w:r>
-        <w:t xml:space="preserve"> </w:t>
-      </w:r>
-      <w:r>
-        <w:t>(CRUD)</w:t>
-      </w:r>
-      <w:r>
-        <w:t>.</w:t>
-      </w:r>
-      <w:r>
-        <w:t xml:space="preserve"> It is important to know th</w:t>
-      </w:r>
-      <w:r>
-        <w:t>at a gallery does not implement</w:t>
-      </w:r>
-      <w:r>
-        <w:t xml:space="preserve"> images </w:t>
-      </w:r>
-      <w:r>
-        <w:t>directly.</w:t>
-      </w:r>
-      <w:r>
-        <w:t xml:space="preserve"> </w:t>
-      </w:r>
-      <w:r>
-        <w:t xml:space="preserve">Instead </w:t>
-      </w:r>
-      <w:r>
-        <w:t xml:space="preserve">a gallery </w:t>
-      </w:r>
-      <w:r>
-        <w:t>manages the view of images on the website. Changing gallery settings will not affect images.</w:t>
-      </w:r>
     </w:p>
     <w:p>
       <w:pPr>
@@ -1121,49 +1181,10 @@
         <w:t>:</w:t>
       </w:r>
     </w:p>
-    <w:p>
-      <w:pPr>
-        <w:ind w:left="720"/>
-      </w:pPr>
-      <w:r>
-        <w:t>Create:</w:t>
-      </w:r>
-    </w:p>
-    <w:p>
-      <w:pPr>
-        <w:ind w:left="720"/>
-      </w:pPr>
-      <w:r>
-        <w:t>Read:</w:t>
-      </w:r>
-    </w:p>
-    <w:p>
-      <w:pPr>
-        <w:ind w:left="720"/>
-      </w:pPr>
-      <w:r>
-        <w:t>Update:</w:t>
-      </w:r>
-    </w:p>
-    <w:p>
-      <w:pPr>
-        <w:ind w:left="720"/>
-      </w:pPr>
-      <w:r>
-        <w:t>Delete:</w:t>
-      </w:r>
-    </w:p>
-    <w:p>
-      <w:pPr>
-        <w:ind w:left="720"/>
-      </w:pPr>
-    </w:p>
-    <w:p>
-      <w:pPr>
-        <w:ind w:left="720"/>
-      </w:pPr>
-      <w:r>
-        <w:t>(You may have to copy the link instead of following the hyperlink)</w:t>
+    <w:p/>
+    <w:p>
+      <w:r>
+        <w:tab/>
       </w:r>
     </w:p>
     <w:p/>
@@ -1190,9 +1211,16 @@
       <w:pPr>
         <w:ind w:left="720"/>
       </w:pPr>
-      <w:r>
-        <w:t>N.a.</w:t>
-      </w:r>
+      <w:proofErr w:type="spellStart"/>
+      <w:proofErr w:type="gramStart"/>
+      <w:r>
+        <w:t>N.a</w:t>
+      </w:r>
+      <w:proofErr w:type="spellEnd"/>
+      <w:r>
+        <w:t>.</w:t>
+      </w:r>
+      <w:proofErr w:type="gramEnd"/>
     </w:p>
     <w:p>
       <w:pPr>
@@ -1246,6 +1274,11 @@
       <w:pPr>
         <w:ind w:left="720"/>
       </w:pPr>
+    </w:p>
+    <w:p>
+      <w:pPr>
+        <w:ind w:left="720"/>
+      </w:pPr>
       <w:r>
         <w:t>Read:</w:t>
       </w:r>
@@ -1255,11 +1288,28 @@
       <w:r>
         <w:t>The actor has to have galleries which he can manage.</w:t>
       </w:r>
+      <w:r>
+        <w:t xml:space="preserve"> </w:t>
+      </w:r>
+      <w:r>
+        <w:t>The actor has to be the owner of the</w:t>
+      </w:r>
+      <w:r>
+        <w:t xml:space="preserve"> chosen</w:t>
+      </w:r>
+      <w:r>
+        <w:t xml:space="preserve"> gallery.</w:t>
+      </w:r>
     </w:p>
     <w:p>
       <w:pPr>
         <w:ind w:left="720"/>
       </w:pPr>
+    </w:p>
+    <w:p>
+      <w:pPr>
+        <w:ind w:left="720"/>
+      </w:pPr>
       <w:r>
         <w:t>Update:</w:t>
       </w:r>
@@ -1267,14 +1317,22 @@
         <w:t xml:space="preserve"> The actor has to fill out required information</w:t>
       </w:r>
       <w:r>
+        <w:t xml:space="preserve"> of a gallery and this gallery has to exist.</w:t>
+      </w:r>
+      <w:r>
+        <w:t xml:space="preserve"> The actor has</w:t>
+      </w:r>
+      <w:r>
         <w:t xml:space="preserve"> </w:t>
       </w:r>
       <w:r>
-        <w:t>of a gallery</w:t>
-      </w:r>
-      <w:r>
-        <w:t xml:space="preserve"> and this gallery has to exist.</w:t>
-      </w:r>
+        <w:t>to be the owner of it.</w:t>
+      </w:r>
+    </w:p>
+    <w:p>
+      <w:pPr>
+        <w:ind w:left="720"/>
+      </w:pPr>
     </w:p>
     <w:p>
       <w:pPr>
@@ -1306,12 +1364,14 @@
       <w:bookmarkStart w:id="13" w:name="_Toc423410255"/>
       <w:bookmarkStart w:id="14" w:name="_Toc425054514"/>
       <w:bookmarkStart w:id="15" w:name="_Toc369778373"/>
+      <w:proofErr w:type="spellStart"/>
       <w:r>
         <w:t>Postconditions</w:t>
       </w:r>
       <w:bookmarkEnd w:id="13"/>
       <w:bookmarkEnd w:id="14"/>
       <w:bookmarkEnd w:id="15"/>
+      <w:proofErr w:type="spellEnd"/>
     </w:p>
     <w:p/>
     <w:p>
@@ -1328,95 +1388,148 @@
         <w:t xml:space="preserve"> a new </w:t>
       </w:r>
       <w:r>
+        <w:t>gallery</w:t>
+      </w:r>
+      <w:r>
+        <w:t xml:space="preserve"> with a </w:t>
+      </w:r>
+      <w:r>
         <w:t>compilation of gallery settings</w:t>
       </w:r>
       <w:r>
-        <w:t xml:space="preserve"> for a gallery</w:t>
-      </w:r>
-      <w:bookmarkStart w:id="16" w:name="_GoBack"/>
+        <w:t>.</w:t>
+      </w:r>
+    </w:p>
+    <w:p>
+      <w:pPr>
+        <w:ind w:left="720"/>
+      </w:pPr>
+    </w:p>
+    <w:p>
+      <w:pPr>
+        <w:ind w:left="720"/>
+      </w:pPr>
+      <w:r>
+        <w:t>Read: The actor see</w:t>
+      </w:r>
+      <w:r>
+        <w:t>s</w:t>
+      </w:r>
+      <w:r>
+        <w:t xml:space="preserve"> the settings for a specific gallery</w:t>
+      </w:r>
+      <w:r>
+        <w:t xml:space="preserve"> or</w:t>
+      </w:r>
+      <w:r>
+        <w:t xml:space="preserve"> a list of gallery settings</w:t>
+      </w:r>
+      <w:r>
+        <w:t>.</w:t>
+      </w:r>
+    </w:p>
+    <w:p>
+      <w:pPr>
+        <w:ind w:left="720"/>
+      </w:pPr>
+    </w:p>
+    <w:p>
+      <w:pPr>
+        <w:ind w:left="720"/>
+      </w:pPr>
+      <w:r>
+        <w:t xml:space="preserve">Update: The </w:t>
+      </w:r>
+      <w:r>
+        <w:t>actor has</w:t>
+      </w:r>
+      <w:r>
+        <w:t xml:space="preserve"> an updated version of his gallery settings for a specific gallery. The changed settings are applied.</w:t>
+      </w:r>
+    </w:p>
+    <w:p>
+      <w:pPr>
+        <w:ind w:left="720"/>
+      </w:pPr>
+    </w:p>
+    <w:p>
+      <w:pPr>
+        <w:ind w:left="720"/>
+      </w:pPr>
+      <w:r>
+        <w:t xml:space="preserve">Delete: </w:t>
+      </w:r>
+      <w:r>
+        <w:t>Deletes the gallery</w:t>
+      </w:r>
+      <w:r>
+        <w:t xml:space="preserve">, </w:t>
+      </w:r>
+      <w:r>
+        <w:t xml:space="preserve">the </w:t>
+      </w:r>
+      <w:r>
+        <w:t>settings</w:t>
+      </w:r>
+      <w:r>
+        <w:t xml:space="preserve"> and all the pictures which </w:t>
+      </w:r>
+      <w:r>
+        <w:t xml:space="preserve">the </w:t>
+      </w:r>
+      <w:r>
+        <w:t>image-pool</w:t>
+      </w:r>
+      <w:r>
+        <w:t xml:space="preserve"> </w:t>
+      </w:r>
+      <w:r>
+        <w:t>contains</w:t>
+      </w:r>
+      <w:r>
+        <w:t>.</w:t>
+      </w:r>
+    </w:p>
+    <w:p>
+      <w:pPr>
+        <w:ind w:left="720"/>
+      </w:pPr>
+    </w:p>
+    <w:p>
+      <w:pPr>
+        <w:ind w:left="720"/>
+      </w:pPr>
+    </w:p>
+    <w:p>
+      <w:pPr>
+        <w:pStyle w:val="Heading1"/>
+      </w:pPr>
+      <w:bookmarkStart w:id="16" w:name="_Toc369778374"/>
+      <w:r>
+        <w:lastRenderedPageBreak/>
+        <w:t>Extension Points</w:t>
+      </w:r>
       <w:bookmarkEnd w:id="16"/>
+    </w:p>
+    <w:p>
+      <w:pPr>
+        <w:ind w:left="720"/>
+      </w:pPr>
+    </w:p>
+    <w:p>
+      <w:pPr>
+        <w:ind w:left="720"/>
+      </w:pPr>
+      <w:proofErr w:type="spellStart"/>
+      <w:proofErr w:type="gramStart"/>
+      <w:r>
+        <w:t>N.a</w:t>
+      </w:r>
+      <w:proofErr w:type="spellEnd"/>
       <w:r>
         <w:t>.</w:t>
       </w:r>
-    </w:p>
-    <w:p>
-      <w:pPr>
-        <w:ind w:left="720"/>
-      </w:pPr>
-      <w:r>
-        <w:t>Read: The actor see</w:t>
-      </w:r>
-      <w:r>
-        <w:t>s</w:t>
-      </w:r>
-      <w:r>
-        <w:t xml:space="preserve"> the settings for a specific gallery</w:t>
-      </w:r>
-      <w:r>
-        <w:t xml:space="preserve"> or</w:t>
-      </w:r>
-      <w:r>
-        <w:t xml:space="preserve"> a list of gallery settings</w:t>
-      </w:r>
-      <w:r>
-        <w:t>.</w:t>
-      </w:r>
-    </w:p>
-    <w:p>
-      <w:pPr>
-        <w:ind w:left="720"/>
-      </w:pPr>
-      <w:r>
-        <w:t xml:space="preserve">Update: The </w:t>
-      </w:r>
-      <w:r>
-        <w:t>actor has</w:t>
-      </w:r>
-      <w:r>
-        <w:t xml:space="preserve"> an updated version of his gallery settings for a specific gallery. The changed settings are going to be applied.</w:t>
-      </w:r>
-    </w:p>
-    <w:p>
-      <w:pPr>
-        <w:ind w:left="720"/>
-      </w:pPr>
-      <w:r>
-        <w:t xml:space="preserve">Delete: The settings of a gallery </w:t>
-      </w:r>
-      <w:r>
-        <w:t>are reset</w:t>
-      </w:r>
-      <w:r>
-        <w:t>.</w:t>
-      </w:r>
-    </w:p>
-    <w:p>
-      <w:pPr>
-        <w:ind w:left="720"/>
-      </w:pPr>
-    </w:p>
-    <w:p>
-      <w:pPr>
-        <w:pStyle w:val="Heading1"/>
-      </w:pPr>
-      <w:bookmarkStart w:id="17" w:name="_Toc369778374"/>
-      <w:r>
-        <w:t>Extension Points</w:t>
-      </w:r>
-      <w:bookmarkEnd w:id="17"/>
-    </w:p>
-    <w:p>
-      <w:pPr>
-        <w:ind w:left="720"/>
-      </w:pPr>
-    </w:p>
-    <w:p>
-      <w:pPr>
-        <w:ind w:left="720"/>
-      </w:pPr>
-      <w:r>
-        <w:t>N.a.</w:t>
-      </w:r>
+      <w:proofErr w:type="gramEnd"/>
     </w:p>
     <w:sectPr>
       <w:headerReference w:type="default" r:id="rId10"/>
@@ -1533,9 +1646,11 @@
           <w:r>
             <w:fldChar w:fldCharType="end"/>
           </w:r>
+          <w:proofErr w:type="spellStart"/>
           <w:r>
             <w:t>Photress</w:t>
           </w:r>
+          <w:proofErr w:type="spellEnd"/>
           <w:r>
             <w:fldChar w:fldCharType="begin"/>
           </w:r>
@@ -1684,6 +1799,7 @@
         <w:sz w:val="36"/>
       </w:rPr>
     </w:pPr>
+    <w:proofErr w:type="spellStart"/>
     <w:r>
       <w:rPr>
         <w:rFonts w:ascii="Arial" w:hAnsi="Arial"/>
@@ -1692,6 +1808,7 @@
       </w:rPr>
       <w:t>Photress</w:t>
     </w:r>
+    <w:proofErr w:type="spellEnd"/>
   </w:p>
   <w:p>
     <w:pPr>
@@ -1738,9 +1855,11 @@
           <w:tcW w:w="6379" w:type="dxa"/>
         </w:tcPr>
         <w:p>
+          <w:proofErr w:type="spellStart"/>
           <w:r>
             <w:t>Photress</w:t>
           </w:r>
+          <w:proofErr w:type="spellEnd"/>
         </w:p>
       </w:tc>
       <w:tc>
@@ -1767,14 +1886,24 @@
           <w:tcW w:w="6379" w:type="dxa"/>
         </w:tcPr>
         <w:p>
-          <w:fldSimple w:instr="title  \* Mergeformat ">
-            <w:r>
-              <w:t>Use-Ca</w:t>
-            </w:r>
-            <w:r>
-              <w:t xml:space="preserve">se Specification: </w:t>
-            </w:r>
-          </w:fldSimple>
+          <w:r>
+            <w:fldChar w:fldCharType="begin"/>
+          </w:r>
+          <w:r>
+            <w:instrText xml:space="preserve">title  \* Mergeformat </w:instrText>
+          </w:r>
+          <w:r>
+            <w:fldChar w:fldCharType="separate"/>
+          </w:r>
+          <w:r>
+            <w:t>Use-Ca</w:t>
+          </w:r>
+          <w:r>
+            <w:t xml:space="preserve">se Specification: </w:t>
+          </w:r>
+          <w:r>
+            <w:fldChar w:fldCharType="end"/>
+          </w:r>
           <w:r>
             <w:t xml:space="preserve"> </w:t>
           </w:r>
@@ -4182,7 +4311,7 @@
 </file>
 
 <file path=customXml/itemProps1.xml><?xml version="1.0" encoding="utf-8"?>
-<ds:datastoreItem xmlns:ds="http://schemas.openxmlformats.org/officeDocument/2006/customXml" ds:itemID="{CAC16106-7ACC-43EE-A522-02C0AEC4FD86}">
+<ds:datastoreItem xmlns:ds="http://schemas.openxmlformats.org/officeDocument/2006/customXml" ds:itemID="{13343B51-45D1-4756-958A-EE88F0EEF619}">
   <ds:schemaRefs>
     <ds:schemaRef ds:uri="http://schemas.openxmlformats.org/officeDocument/2006/bibliography"/>
   </ds:schemaRefs>

</xml_diff>